<commit_message>
Update use case for emulator, new use case spec: configure settings
</commit_message>
<xml_diff>
--- a/Documents/Temp/Duc/Duc-Mobile_Emulator-Usecase_spec_1.1 (4).docx
+++ b/Documents/Temp/Duc/Duc-Mobile_Emulator-Usecase_spec_1.1 (4).docx
@@ -1,6 +1,6 @@
 
 <file path=word/document.xml><?xml version="1.0" encoding="utf-8"?>
-<w:document xmlns:wpc="http://schemas.microsoft.com/office/word/2010/wordprocessingCanvas" xmlns:cx="http://schemas.microsoft.com/office/drawing/2014/chartex" xmlns:cx1="http://schemas.microsoft.com/office/drawing/2015/9/8/chartex" xmlns:cx2="http://schemas.microsoft.com/office/drawing/2015/10/21/chartex" xmlns:mc="http://schemas.openxmlformats.org/markup-compatibility/2006" xmlns:o="urn:schemas-microsoft-com:office:office" xmlns:r="http://schemas.openxmlformats.org/officeDocument/2006/relationships" xmlns:m="http://schemas.openxmlformats.org/officeDocument/2006/math" xmlns:v="urn:schemas-microsoft-com:vml" xmlns:wp14="http://schemas.microsoft.com/office/word/2010/wordprocessingDrawing" xmlns:wp="http://schemas.openxmlformats.org/drawingml/2006/wordprocessingDrawing" xmlns:w10="urn:schemas-microsoft-com:office:word" xmlns:w="http://schemas.openxmlformats.org/wordprocessingml/2006/main" xmlns:w14="http://schemas.microsoft.com/office/word/2010/wordml" xmlns:w15="http://schemas.microsoft.com/office/word/2012/wordml" xmlns:w16se="http://schemas.microsoft.com/office/word/2015/wordml/symex" xmlns:wpg="http://schemas.microsoft.com/office/word/2010/wordprocessingGroup" xmlns:wpi="http://schemas.microsoft.com/office/word/2010/wordprocessingInk" xmlns:wne="http://schemas.microsoft.com/office/word/2006/wordml" xmlns:wps="http://schemas.microsoft.com/office/word/2010/wordprocessingShape" mc:Ignorable="w14 w15 w16se wp14">
+<w:document xmlns:wpc="http://schemas.microsoft.com/office/word/2010/wordprocessingCanvas" xmlns:mc="http://schemas.openxmlformats.org/markup-compatibility/2006" xmlns:o="urn:schemas-microsoft-com:office:office" xmlns:r="http://schemas.openxmlformats.org/officeDocument/2006/relationships" xmlns:m="http://schemas.openxmlformats.org/officeDocument/2006/math" xmlns:v="urn:schemas-microsoft-com:vml" xmlns:wp14="http://schemas.microsoft.com/office/word/2010/wordprocessingDrawing" xmlns:wp="http://schemas.openxmlformats.org/drawingml/2006/wordprocessingDrawing" xmlns:w10="urn:schemas-microsoft-com:office:word" xmlns:w="http://schemas.openxmlformats.org/wordprocessingml/2006/main" xmlns:w14="http://schemas.microsoft.com/office/word/2010/wordml" xmlns:w15="http://schemas.microsoft.com/office/word/2012/wordml" xmlns:wpg="http://schemas.microsoft.com/office/word/2010/wordprocessingGroup" xmlns:wpi="http://schemas.microsoft.com/office/word/2010/wordprocessingInk" xmlns:wne="http://schemas.microsoft.com/office/word/2006/wordml" xmlns:wps="http://schemas.microsoft.com/office/word/2010/wordprocessingShape" mc:Ignorable="w14 w15 wp14">
   <w:body>
     <w:p>
       <w:pPr>
@@ -10,6 +10,7 @@
         <w:rPr>
           <w:rFonts w:eastAsiaTheme="minorEastAsia"/>
           <w:noProof/>
+          <w:lang w:eastAsia="ja-JP"/>
         </w:rPr>
         <w:drawing>
           <wp:anchor distT="0" distB="0" distL="114300" distR="114300" simplePos="0" relativeHeight="251661312" behindDoc="0" locked="0" layoutInCell="1" allowOverlap="1" wp14:anchorId="4F1F924B" wp14:editId="093C2057">
@@ -96,6 +97,7 @@
         <w:rPr>
           <w:noProof/>
           <w:sz w:val="22"/>
+          <w:lang w:eastAsia="ja-JP"/>
         </w:rPr>
         <mc:AlternateContent>
           <mc:Choice Requires="wps">
@@ -193,22 +195,13 @@
                       <w:bookmarkStart w:id="2" w:name="_Toc448597686"/>
                       <w:bookmarkStart w:id="3" w:name="_Toc448703793"/>
                       <w:r>
-                        <w:t xml:space="preserve">Figure </w:t>
-                      </w:r>
-                      <w:r>
-                        <w:t>..</w:t>
+                        <w:t>Figure ..</w:t>
                       </w:r>
                       <w:r>
                         <w:rPr>
                           <w:noProof/>
                         </w:rPr>
-                        <w:t xml:space="preserve"> &lt;</w:t>
-                      </w:r>
-                      <w:r>
-                        <w:rPr>
-                          <w:noProof/>
-                        </w:rPr>
-                        <w:t>Emulator</w:t>
+                        <w:t xml:space="preserve"> &lt;Emulator</w:t>
                       </w:r>
                       <w:r>
                         <w:rPr>
@@ -1325,6 +1318,20 @@
                     <w:t>.</w:t>
                   </w:r>
                 </w:p>
+                <w:p>
+                  <w:pPr>
+                    <w:spacing w:before="120" w:after="120" w:line="240" w:lineRule="exact"/>
+                    <w:rPr>
+                      <w:szCs w:val="24"/>
+                    </w:rPr>
+                  </w:pPr>
+                  <w:r>
+                    <w:rPr>
+                      <w:szCs w:val="24"/>
+                    </w:rPr>
+                    <w:t>+System creates notification about the transaction</w:t>
+                  </w:r>
+                </w:p>
               </w:tc>
             </w:tr>
           </w:tbl>
@@ -1499,6 +1506,35 @@
               </w:rPr>
               <w:t xml:space="preserve"> card.</w:t>
             </w:r>
+          </w:p>
+          <w:p>
+            <w:pPr>
+              <w:pStyle w:val="ListParagraph"/>
+              <w:keepNext/>
+              <w:numPr>
+                <w:ilvl w:val="0"/>
+                <w:numId w:val="7"/>
+              </w:numPr>
+              <w:spacing w:before="120" w:after="120" w:line="240" w:lineRule="exact"/>
+              <w:ind w:left="1242"/>
+              <w:jc w:val="both"/>
+              <w:rPr>
+                <w:rFonts w:ascii="Times New Roman" w:hAnsi="Times New Roman" w:cs="Times New Roman"/>
+                <w:sz w:val="24"/>
+                <w:szCs w:val="24"/>
+              </w:rPr>
+            </w:pPr>
+            <w:r>
+              <w:rPr>
+                <w:rFonts w:ascii="Times New Roman" w:hAnsi="Times New Roman" w:cs="Times New Roman"/>
+                <w:sz w:val="24"/>
+                <w:szCs w:val="24"/>
+                <w:shd w:val="clear" w:color="auto" w:fill="FFFFFF"/>
+              </w:rPr>
+              <w:t>Emulator send card ID along with the route number to the server each time the card is tapped.</w:t>
+            </w:r>
+            <w:bookmarkStart w:id="4" w:name="_GoBack"/>
+            <w:bookmarkEnd w:id="4"/>
           </w:p>
           <w:p>
             <w:pPr>
@@ -1745,7 +1781,7 @@
       <w:pPr>
         <w:pStyle w:val="Caption"/>
       </w:pPr>
-      <w:bookmarkStart w:id="2" w:name="_Toc448703544"/>
+      <w:bookmarkStart w:id="5" w:name="_Toc448703544"/>
       <w:r>
         <w:lastRenderedPageBreak/>
         <w:t xml:space="preserve">Table </w:t>
@@ -1762,7 +1798,7 @@
       <w:r>
         <w:t xml:space="preserve">&gt; </w:t>
       </w:r>
-      <w:bookmarkEnd w:id="2"/>
+      <w:bookmarkEnd w:id="5"/>
       <w:r>
         <w:t>Verify ticket</w:t>
       </w:r>
@@ -1777,6 +1813,7 @@
       <w:r>
         <w:rPr>
           <w:noProof/>
+          <w:lang w:eastAsia="ja-JP"/>
         </w:rPr>
         <w:drawing>
           <wp:anchor distT="0" distB="0" distL="114300" distR="114300" simplePos="0" relativeHeight="251662336" behindDoc="0" locked="0" layoutInCell="1" allowOverlap="1" wp14:anchorId="561DE801" wp14:editId="545A5C0F">
@@ -1873,6 +1910,7 @@
           <w:bCs/>
           <w:noProof/>
           <w:sz w:val="22"/>
+          <w:lang w:eastAsia="ja-JP"/>
         </w:rPr>
         <mc:AlternateContent>
           <mc:Choice Requires="wps">
@@ -2719,8 +2757,6 @@
               </w:rPr>
               <w:t>Valid card.</w:t>
             </w:r>
-            <w:bookmarkStart w:id="3" w:name="_GoBack"/>
-            <w:bookmarkEnd w:id="3"/>
           </w:p>
           <w:p>
             <w:pPr>
@@ -3344,13 +3380,7 @@
                     <w:rPr>
                       <w:szCs w:val="24"/>
                     </w:rPr>
-                    <w:t xml:space="preserve">Card </w:t>
-                  </w:r>
-                  <w:r>
-                    <w:rPr>
-                      <w:szCs w:val="24"/>
-                    </w:rPr>
-                    <w:t>ID is already existed</w:t>
+                    <w:t>Card ID is already existed</w:t>
                   </w:r>
                   <w:r>
                     <w:rPr>
@@ -3397,19 +3427,7 @@
                     <w:rPr>
                       <w:szCs w:val="24"/>
                     </w:rPr>
-                    <w:t>S</w:t>
-                  </w:r>
-                  <w:r>
-                    <w:rPr>
-                      <w:szCs w:val="24"/>
-                    </w:rPr>
-                    <w:t>ystem display an error message along with an appropriate sound</w:t>
-                  </w:r>
-                  <w:r>
-                    <w:rPr>
-                      <w:szCs w:val="24"/>
-                    </w:rPr>
-                    <w:t>.</w:t>
+                    <w:t>System display an error message along with an appropriate sound.</w:t>
                   </w:r>
                 </w:p>
                 <w:p>
@@ -3759,6 +3777,1694 @@
         </w:tc>
       </w:tr>
     </w:tbl>
+    <w:p>
+      <w:pPr>
+        <w:pStyle w:val="Heading6"/>
+        <w:rPr>
+          <w:rFonts w:eastAsiaTheme="minorEastAsia"/>
+        </w:rPr>
+      </w:pPr>
+      <w:r>
+        <w:rPr>
+          <w:noProof/>
+          <w:lang w:eastAsia="ja-JP"/>
+        </w:rPr>
+        <w:lastRenderedPageBreak/>
+        <w:drawing>
+          <wp:anchor distT="0" distB="0" distL="114300" distR="114300" simplePos="0" relativeHeight="251665408" behindDoc="0" locked="0" layoutInCell="1" allowOverlap="1" wp14:anchorId="35F97A41" wp14:editId="3ED3DE4A">
+            <wp:simplePos x="0" y="0"/>
+            <wp:positionH relativeFrom="margin">
+              <wp:posOffset>848167</wp:posOffset>
+            </wp:positionH>
+            <wp:positionV relativeFrom="paragraph">
+              <wp:posOffset>490827</wp:posOffset>
+            </wp:positionV>
+            <wp:extent cx="3762375" cy="1638300"/>
+            <wp:effectExtent l="0" t="0" r="0" b="0"/>
+            <wp:wrapTopAndBottom/>
+            <wp:docPr id="2" name="Picture 2"/>
+            <wp:cNvGraphicFramePr>
+              <a:graphicFrameLocks xmlns:a="http://schemas.openxmlformats.org/drawingml/2006/main" noChangeAspect="1"/>
+            </wp:cNvGraphicFramePr>
+            <a:graphic xmlns:a="http://schemas.openxmlformats.org/drawingml/2006/main">
+              <a:graphicData uri="http://schemas.openxmlformats.org/drawingml/2006/picture">
+                <pic:pic xmlns:pic="http://schemas.openxmlformats.org/drawingml/2006/picture">
+                  <pic:nvPicPr>
+                    <pic:cNvPr id="0" name="Picture 8"/>
+                    <pic:cNvPicPr>
+                      <a:picLocks noChangeAspect="1" noChangeArrowheads="1"/>
+                    </pic:cNvPicPr>
+                  </pic:nvPicPr>
+                  <pic:blipFill>
+                    <a:blip r:embed="rId7">
+                      <a:extLst>
+                        <a:ext uri="{28A0092B-C50C-407E-A947-70E740481C1C}">
+                          <a14:useLocalDpi xmlns:a14="http://schemas.microsoft.com/office/drawing/2010/main" val="0"/>
+                        </a:ext>
+                      </a:extLst>
+                    </a:blip>
+                    <a:srcRect/>
+                    <a:stretch>
+                      <a:fillRect/>
+                    </a:stretch>
+                  </pic:blipFill>
+                  <pic:spPr bwMode="auto">
+                    <a:xfrm>
+                      <a:off x="0" y="0"/>
+                      <a:ext cx="3762375" cy="1638300"/>
+                    </a:xfrm>
+                    <a:prstGeom prst="rect">
+                      <a:avLst/>
+                    </a:prstGeom>
+                    <a:noFill/>
+                    <a:ln>
+                      <a:noFill/>
+                    </a:ln>
+                  </pic:spPr>
+                </pic:pic>
+              </a:graphicData>
+            </a:graphic>
+          </wp:anchor>
+        </w:drawing>
+      </w:r>
+      <w:r>
+        <w:rPr>
+          <w:rFonts w:eastAsiaTheme="minorEastAsia"/>
+        </w:rPr>
+        <w:t>&lt;</w:t>
+      </w:r>
+      <w:r>
+        <w:rPr>
+          <w:rFonts w:eastAsiaTheme="minorEastAsia"/>
+        </w:rPr>
+        <w:t>Emulator</w:t>
+      </w:r>
+      <w:r>
+        <w:rPr>
+          <w:rFonts w:eastAsiaTheme="minorEastAsia"/>
+        </w:rPr>
+        <w:t xml:space="preserve">&gt; </w:t>
+      </w:r>
+      <w:r>
+        <w:rPr>
+          <w:rFonts w:eastAsiaTheme="minorEastAsia"/>
+        </w:rPr>
+        <w:t>Configure settings</w:t>
+      </w:r>
+    </w:p>
+    <w:p>
+      <w:pPr>
+        <w:rPr>
+          <w:noProof/>
+          <w:lang w:eastAsia="ja-JP"/>
+        </w:rPr>
+      </w:pPr>
+      <w:r>
+        <w:rPr>
+          <w:b/>
+          <w:bCs/>
+          <w:noProof/>
+          <w:sz w:val="22"/>
+          <w:lang w:eastAsia="ja-JP"/>
+        </w:rPr>
+        <mc:AlternateContent>
+          <mc:Choice Requires="wps">
+            <w:drawing>
+              <wp:anchor distT="0" distB="0" distL="114300" distR="114300" simplePos="0" relativeHeight="251666432" behindDoc="0" locked="0" layoutInCell="1" allowOverlap="1" wp14:anchorId="7B041FF9" wp14:editId="684B95C1">
+                <wp:simplePos x="0" y="0"/>
+                <wp:positionH relativeFrom="margin">
+                  <wp:align>center</wp:align>
+                </wp:positionH>
+                <wp:positionV relativeFrom="paragraph">
+                  <wp:posOffset>1756410</wp:posOffset>
+                </wp:positionV>
+                <wp:extent cx="2990850" cy="302260"/>
+                <wp:effectExtent l="0" t="0" r="0" b="0"/>
+                <wp:wrapThrough wrapText="bothSides">
+                  <wp:wrapPolygon edited="0">
+                    <wp:start x="0" y="0"/>
+                    <wp:lineTo x="0" y="19716"/>
+                    <wp:lineTo x="21462" y="19716"/>
+                    <wp:lineTo x="21462" y="0"/>
+                    <wp:lineTo x="0" y="0"/>
+                  </wp:wrapPolygon>
+                </wp:wrapThrough>
+                <wp:docPr id="1" name="Text Box 1"/>
+                <wp:cNvGraphicFramePr/>
+                <a:graphic xmlns:a="http://schemas.openxmlformats.org/drawingml/2006/main">
+                  <a:graphicData uri="http://schemas.microsoft.com/office/word/2010/wordprocessingShape">
+                    <wps:wsp>
+                      <wps:cNvSpPr txBox="1"/>
+                      <wps:spPr>
+                        <a:xfrm>
+                          <a:off x="0" y="0"/>
+                          <a:ext cx="2990850" cy="302260"/>
+                        </a:xfrm>
+                        <a:prstGeom prst="rect">
+                          <a:avLst/>
+                        </a:prstGeom>
+                        <a:solidFill>
+                          <a:prstClr val="white"/>
+                        </a:solidFill>
+                        <a:ln>
+                          <a:noFill/>
+                        </a:ln>
+                        <a:effectLst/>
+                      </wps:spPr>
+                      <wps:txbx>
+                        <w:txbxContent>
+                          <w:p>
+                            <w:pPr>
+                              <w:pStyle w:val="Caption"/>
+                              <w:rPr>
+                                <w:noProof/>
+                              </w:rPr>
+                            </w:pPr>
+                            <w:r>
+                              <w:t>Figure ..</w:t>
+                            </w:r>
+                            <w:r>
+                              <w:rPr>
+                                <w:noProof/>
+                              </w:rPr>
+                              <w:t xml:space="preserve"> &lt;Emulator</w:t>
+                            </w:r>
+                            <w:r>
+                              <w:rPr>
+                                <w:noProof/>
+                              </w:rPr>
+                              <w:t xml:space="preserve">&gt; </w:t>
+                            </w:r>
+                            <w:r>
+                              <w:rPr>
+                                <w:noProof/>
+                              </w:rPr>
+                              <w:t>Write NFC card</w:t>
+                            </w:r>
+                          </w:p>
+                        </w:txbxContent>
+                      </wps:txbx>
+                      <wps:bodyPr rot="0" spcFirstLastPara="0" vertOverflow="overflow" horzOverflow="overflow" vert="horz" wrap="square" lIns="0" tIns="0" rIns="0" bIns="0" numCol="1" spcCol="0" rtlCol="0" fromWordArt="0" anchor="t" anchorCtr="0" forceAA="0" compatLnSpc="1">
+                        <a:prstTxWarp prst="textNoShape">
+                          <a:avLst/>
+                        </a:prstTxWarp>
+                        <a:spAutoFit/>
+                      </wps:bodyPr>
+                    </wps:wsp>
+                  </a:graphicData>
+                </a:graphic>
+              </wp:anchor>
+            </w:drawing>
+          </mc:Choice>
+          <mc:Fallback>
+            <w:pict>
+              <v:shape w14:anchorId="7B041FF9" id="Text Box 1" o:spid="_x0000_s1028" type="#_x0000_t202" style="position:absolute;margin-left:0;margin-top:138.3pt;width:235.5pt;height:23.8pt;z-index:251666432;visibility:visible;mso-wrap-style:square;mso-wrap-distance-left:9pt;mso-wrap-distance-top:0;mso-wrap-distance-right:9pt;mso-wrap-distance-bottom:0;mso-position-horizontal:center;mso-position-horizontal-relative:margin;mso-position-vertical:absolute;mso-position-vertical-relative:text;v-text-anchor:top" o:gfxdata="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" stroked="f">
+                <v:textbox style="mso-fit-shape-to-text:t" inset="0,0,0,0">
+                  <w:txbxContent>
+                    <w:p>
+                      <w:pPr>
+                        <w:pStyle w:val="Caption"/>
+                        <w:rPr>
+                          <w:noProof/>
+                        </w:rPr>
+                      </w:pPr>
+                      <w:r>
+                        <w:t>Figure ..</w:t>
+                      </w:r>
+                      <w:r>
+                        <w:rPr>
+                          <w:noProof/>
+                        </w:rPr>
+                        <w:t xml:space="preserve"> &lt;Emulator</w:t>
+                      </w:r>
+                      <w:r>
+                        <w:rPr>
+                          <w:noProof/>
+                        </w:rPr>
+                        <w:t xml:space="preserve">&gt; </w:t>
+                      </w:r>
+                      <w:r>
+                        <w:rPr>
+                          <w:noProof/>
+                        </w:rPr>
+                        <w:t>Write NFC card</w:t>
+                      </w:r>
+                    </w:p>
+                  </w:txbxContent>
+                </v:textbox>
+                <w10:wrap type="through" anchorx="margin"/>
+              </v:shape>
+            </w:pict>
+          </mc:Fallback>
+        </mc:AlternateContent>
+      </w:r>
+      <w:r>
+        <w:br/>
+      </w:r>
+      <w:r>
+        <w:br/>
+      </w:r>
+      <w:r>
+        <w:br/>
+      </w:r>
+    </w:p>
+    <w:tbl>
+      <w:tblPr>
+        <w:tblW w:w="9474" w:type="dxa"/>
+        <w:tblInd w:w="18" w:type="dxa"/>
+        <w:tblBorders>
+          <w:top w:val="single" w:sz="4" w:space="0" w:color="auto"/>
+          <w:left w:val="single" w:sz="4" w:space="0" w:color="auto"/>
+          <w:bottom w:val="single" w:sz="4" w:space="0" w:color="auto"/>
+          <w:right w:val="single" w:sz="4" w:space="0" w:color="auto"/>
+          <w:insideH w:val="single" w:sz="4" w:space="0" w:color="auto"/>
+          <w:insideV w:val="single" w:sz="4" w:space="0" w:color="auto"/>
+        </w:tblBorders>
+        <w:tblLayout w:type="fixed"/>
+        <w:tblLook w:val="04A0" w:firstRow="1" w:lastRow="0" w:firstColumn="1" w:lastColumn="0" w:noHBand="0" w:noVBand="1"/>
+      </w:tblPr>
+      <w:tblGrid>
+        <w:gridCol w:w="2061"/>
+        <w:gridCol w:w="2499"/>
+        <w:gridCol w:w="2460"/>
+        <w:gridCol w:w="2454"/>
+      </w:tblGrid>
+      <w:tr>
+        <w:trPr>
+          <w:trHeight w:hRule="exact" w:val="454"/>
+        </w:trPr>
+        <w:tc>
+          <w:tcPr>
+            <w:tcW w:w="9474" w:type="dxa"/>
+            <w:gridSpan w:val="4"/>
+            <w:shd w:val="clear" w:color="auto" w:fill="F2F2F2" w:themeFill="background1" w:themeFillShade="F2"/>
+          </w:tcPr>
+          <w:p>
+            <w:pPr>
+              <w:spacing w:before="120" w:after="120" w:line="240" w:lineRule="exact"/>
+              <w:ind w:firstLine="72"/>
+              <w:rPr>
+                <w:b/>
+                <w:szCs w:val="24"/>
+              </w:rPr>
+            </w:pPr>
+            <w:r>
+              <w:rPr>
+                <w:b/>
+                <w:szCs w:val="24"/>
+              </w:rPr>
+              <w:t xml:space="preserve">USE CASE – </w:t>
+            </w:r>
+            <w:r>
+              <w:rPr>
+                <w:b/>
+                <w:szCs w:val="24"/>
+              </w:rPr>
+              <w:t>PCCC02</w:t>
+            </w:r>
+          </w:p>
+        </w:tc>
+      </w:tr>
+      <w:tr>
+        <w:trPr>
+          <w:trHeight w:hRule="exact" w:val="485"/>
+        </w:trPr>
+        <w:tc>
+          <w:tcPr>
+            <w:tcW w:w="2061" w:type="dxa"/>
+            <w:shd w:val="clear" w:color="auto" w:fill="F2F2F2" w:themeFill="background1" w:themeFillShade="F2"/>
+          </w:tcPr>
+          <w:p>
+            <w:pPr>
+              <w:spacing w:before="120" w:after="120" w:line="240" w:lineRule="exact"/>
+              <w:ind w:firstLine="72"/>
+              <w:rPr>
+                <w:b/>
+                <w:szCs w:val="24"/>
+              </w:rPr>
+            </w:pPr>
+            <w:r>
+              <w:rPr>
+                <w:b/>
+                <w:szCs w:val="24"/>
+              </w:rPr>
+              <w:t>Use Case No.</w:t>
+            </w:r>
+          </w:p>
+        </w:tc>
+        <w:tc>
+          <w:tcPr>
+            <w:tcW w:w="2499" w:type="dxa"/>
+          </w:tcPr>
+          <w:p>
+            <w:pPr>
+              <w:spacing w:before="120" w:after="120" w:line="240" w:lineRule="exact"/>
+              <w:ind w:firstLine="72"/>
+              <w:rPr>
+                <w:szCs w:val="24"/>
+              </w:rPr>
+            </w:pPr>
+            <w:r>
+              <w:rPr>
+                <w:szCs w:val="24"/>
+              </w:rPr>
+              <w:t>GBTS02</w:t>
+            </w:r>
+          </w:p>
+        </w:tc>
+        <w:tc>
+          <w:tcPr>
+            <w:tcW w:w="2460" w:type="dxa"/>
+            <w:shd w:val="clear" w:color="auto" w:fill="F2F2F2" w:themeFill="background1" w:themeFillShade="F2"/>
+          </w:tcPr>
+          <w:p>
+            <w:pPr>
+              <w:spacing w:before="120" w:after="120" w:line="240" w:lineRule="exact"/>
+              <w:ind w:firstLine="72"/>
+              <w:rPr>
+                <w:b/>
+                <w:szCs w:val="24"/>
+              </w:rPr>
+            </w:pPr>
+            <w:r>
+              <w:rPr>
+                <w:b/>
+                <w:szCs w:val="24"/>
+              </w:rPr>
+              <w:t>Use Case Version</w:t>
+            </w:r>
+          </w:p>
+        </w:tc>
+        <w:tc>
+          <w:tcPr>
+            <w:tcW w:w="2454" w:type="dxa"/>
+          </w:tcPr>
+          <w:p>
+            <w:pPr>
+              <w:spacing w:before="120" w:after="120" w:line="240" w:lineRule="exact"/>
+              <w:ind w:firstLine="72"/>
+              <w:rPr>
+                <w:szCs w:val="24"/>
+              </w:rPr>
+            </w:pPr>
+            <w:r>
+              <w:rPr>
+                <w:szCs w:val="24"/>
+              </w:rPr>
+              <w:t>1</w:t>
+            </w:r>
+            <w:r>
+              <w:rPr>
+                <w:szCs w:val="24"/>
+              </w:rPr>
+              <w:t>.</w:t>
+            </w:r>
+            <w:r>
+              <w:rPr>
+                <w:szCs w:val="24"/>
+              </w:rPr>
+              <w:t>1</w:t>
+            </w:r>
+          </w:p>
+        </w:tc>
+      </w:tr>
+      <w:tr>
+        <w:trPr>
+          <w:trHeight w:hRule="exact" w:val="454"/>
+        </w:trPr>
+        <w:tc>
+          <w:tcPr>
+            <w:tcW w:w="2061" w:type="dxa"/>
+            <w:shd w:val="clear" w:color="auto" w:fill="F2F2F2" w:themeFill="background1" w:themeFillShade="F2"/>
+          </w:tcPr>
+          <w:p>
+            <w:pPr>
+              <w:spacing w:before="120" w:after="120" w:line="240" w:lineRule="exact"/>
+              <w:ind w:firstLine="72"/>
+              <w:rPr>
+                <w:b/>
+                <w:szCs w:val="24"/>
+              </w:rPr>
+            </w:pPr>
+            <w:r>
+              <w:rPr>
+                <w:b/>
+                <w:szCs w:val="24"/>
+              </w:rPr>
+              <w:t>Use Case Name</w:t>
+            </w:r>
+          </w:p>
+        </w:tc>
+        <w:tc>
+          <w:tcPr>
+            <w:tcW w:w="7413" w:type="dxa"/>
+            <w:gridSpan w:val="3"/>
+          </w:tcPr>
+          <w:p>
+            <w:pPr>
+              <w:spacing w:before="120" w:after="120" w:line="240" w:lineRule="exact"/>
+              <w:ind w:firstLine="72"/>
+              <w:rPr>
+                <w:szCs w:val="24"/>
+              </w:rPr>
+            </w:pPr>
+            <w:r>
+              <w:rPr>
+                <w:szCs w:val="24"/>
+              </w:rPr>
+              <w:t>Configure settings</w:t>
+            </w:r>
+          </w:p>
+        </w:tc>
+      </w:tr>
+      <w:tr>
+        <w:trPr>
+          <w:trHeight w:hRule="exact" w:val="454"/>
+        </w:trPr>
+        <w:tc>
+          <w:tcPr>
+            <w:tcW w:w="2061" w:type="dxa"/>
+            <w:shd w:val="clear" w:color="auto" w:fill="F2F2F2" w:themeFill="background1" w:themeFillShade="F2"/>
+          </w:tcPr>
+          <w:p>
+            <w:pPr>
+              <w:spacing w:before="120" w:after="120" w:line="240" w:lineRule="exact"/>
+              <w:ind w:firstLine="72"/>
+              <w:rPr>
+                <w:b/>
+                <w:szCs w:val="24"/>
+              </w:rPr>
+            </w:pPr>
+            <w:r>
+              <w:rPr>
+                <w:b/>
+                <w:szCs w:val="24"/>
+              </w:rPr>
+              <w:t>Author</w:t>
+            </w:r>
+          </w:p>
+        </w:tc>
+        <w:tc>
+          <w:tcPr>
+            <w:tcW w:w="7413" w:type="dxa"/>
+            <w:gridSpan w:val="3"/>
+          </w:tcPr>
+          <w:p>
+            <w:pPr>
+              <w:spacing w:before="120" w:after="120" w:line="240" w:lineRule="exact"/>
+              <w:ind w:firstLine="72"/>
+              <w:rPr>
+                <w:szCs w:val="24"/>
+              </w:rPr>
+            </w:pPr>
+            <w:r>
+              <w:rPr>
+                <w:szCs w:val="24"/>
+              </w:rPr>
+              <w:t>Doan Minh Duc</w:t>
+            </w:r>
+          </w:p>
+        </w:tc>
+      </w:tr>
+      <w:tr>
+        <w:trPr>
+          <w:trHeight w:hRule="exact" w:val="454"/>
+        </w:trPr>
+        <w:tc>
+          <w:tcPr>
+            <w:tcW w:w="2061" w:type="dxa"/>
+            <w:shd w:val="clear" w:color="auto" w:fill="F2F2F2" w:themeFill="background1" w:themeFillShade="F2"/>
+          </w:tcPr>
+          <w:p>
+            <w:pPr>
+              <w:spacing w:before="120" w:after="120" w:line="240" w:lineRule="exact"/>
+              <w:ind w:firstLine="72"/>
+              <w:rPr>
+                <w:b/>
+                <w:szCs w:val="24"/>
+              </w:rPr>
+            </w:pPr>
+            <w:r>
+              <w:rPr>
+                <w:b/>
+                <w:szCs w:val="24"/>
+              </w:rPr>
+              <w:t>Date</w:t>
+            </w:r>
+          </w:p>
+        </w:tc>
+        <w:tc>
+          <w:tcPr>
+            <w:tcW w:w="2499" w:type="dxa"/>
+          </w:tcPr>
+          <w:p>
+            <w:pPr>
+              <w:spacing w:before="120" w:after="120" w:line="240" w:lineRule="exact"/>
+              <w:ind w:firstLine="72"/>
+              <w:rPr>
+                <w:szCs w:val="24"/>
+              </w:rPr>
+            </w:pPr>
+            <w:r>
+              <w:rPr>
+                <w:szCs w:val="24"/>
+              </w:rPr>
+              <w:t>Octobor 1</w:t>
+            </w:r>
+            <w:r>
+              <w:rPr>
+                <w:szCs w:val="24"/>
+              </w:rPr>
+              <w:t>, 2016</w:t>
+            </w:r>
+          </w:p>
+        </w:tc>
+        <w:tc>
+          <w:tcPr>
+            <w:tcW w:w="2460" w:type="dxa"/>
+            <w:shd w:val="clear" w:color="auto" w:fill="F2F2F2" w:themeFill="background1" w:themeFillShade="F2"/>
+          </w:tcPr>
+          <w:p>
+            <w:pPr>
+              <w:spacing w:before="120" w:after="120" w:line="240" w:lineRule="exact"/>
+              <w:ind w:firstLine="72"/>
+              <w:rPr>
+                <w:b/>
+                <w:szCs w:val="24"/>
+              </w:rPr>
+            </w:pPr>
+            <w:r>
+              <w:rPr>
+                <w:b/>
+                <w:szCs w:val="24"/>
+              </w:rPr>
+              <w:t>Priority</w:t>
+            </w:r>
+          </w:p>
+        </w:tc>
+        <w:tc>
+          <w:tcPr>
+            <w:tcW w:w="2454" w:type="dxa"/>
+          </w:tcPr>
+          <w:p>
+            <w:pPr>
+              <w:spacing w:before="120" w:after="120" w:line="240" w:lineRule="exact"/>
+              <w:ind w:firstLine="72"/>
+              <w:rPr>
+                <w:szCs w:val="24"/>
+              </w:rPr>
+            </w:pPr>
+            <w:r>
+              <w:rPr>
+                <w:szCs w:val="24"/>
+              </w:rPr>
+              <w:t>High</w:t>
+            </w:r>
+          </w:p>
+        </w:tc>
+      </w:tr>
+      <w:tr>
+        <w:trPr>
+          <w:trHeight w:val="2031"/>
+        </w:trPr>
+        <w:tc>
+          <w:tcPr>
+            <w:tcW w:w="9474" w:type="dxa"/>
+            <w:gridSpan w:val="4"/>
+          </w:tcPr>
+          <w:p>
+            <w:pPr>
+              <w:spacing w:before="120" w:after="120" w:line="240" w:lineRule="exact"/>
+              <w:ind w:firstLine="72"/>
+              <w:rPr>
+                <w:szCs w:val="24"/>
+              </w:rPr>
+            </w:pPr>
+            <w:r>
+              <w:rPr>
+                <w:b/>
+                <w:szCs w:val="24"/>
+              </w:rPr>
+              <w:t>Actor:</w:t>
+            </w:r>
+            <w:r>
+              <w:rPr>
+                <w:szCs w:val="24"/>
+              </w:rPr>
+              <w:t xml:space="preserve"> </w:t>
+            </w:r>
+          </w:p>
+          <w:p>
+            <w:pPr>
+              <w:pStyle w:val="ListParagraph"/>
+              <w:numPr>
+                <w:ilvl w:val="0"/>
+                <w:numId w:val="6"/>
+              </w:numPr>
+              <w:spacing w:before="120" w:after="120" w:line="240" w:lineRule="exact"/>
+              <w:ind w:left="861"/>
+              <w:rPr>
+                <w:rFonts w:ascii="Times New Roman" w:hAnsi="Times New Roman" w:cs="Times New Roman"/>
+                <w:sz w:val="24"/>
+                <w:szCs w:val="24"/>
+              </w:rPr>
+            </w:pPr>
+            <w:r>
+              <w:rPr>
+                <w:rFonts w:ascii="Times New Roman" w:hAnsi="Times New Roman" w:cs="Times New Roman"/>
+                <w:sz w:val="24"/>
+                <w:szCs w:val="24"/>
+              </w:rPr>
+              <w:t>Emulator</w:t>
+            </w:r>
+            <w:r>
+              <w:rPr>
+                <w:rFonts w:ascii="Times New Roman" w:hAnsi="Times New Roman" w:cs="Times New Roman"/>
+                <w:sz w:val="24"/>
+                <w:szCs w:val="24"/>
+              </w:rPr>
+              <w:t>.</w:t>
+            </w:r>
+          </w:p>
+          <w:p>
+            <w:pPr>
+              <w:spacing w:before="120" w:after="120" w:line="240" w:lineRule="exact"/>
+              <w:ind w:firstLine="72"/>
+              <w:rPr>
+                <w:b/>
+                <w:szCs w:val="24"/>
+              </w:rPr>
+            </w:pPr>
+            <w:r>
+              <w:rPr>
+                <w:b/>
+                <w:szCs w:val="24"/>
+              </w:rPr>
+              <w:t>Summary:</w:t>
+            </w:r>
+          </w:p>
+          <w:p>
+            <w:pPr>
+              <w:pStyle w:val="ListParagraph"/>
+              <w:numPr>
+                <w:ilvl w:val="0"/>
+                <w:numId w:val="6"/>
+              </w:numPr>
+              <w:spacing w:before="120" w:after="120" w:line="240" w:lineRule="exact"/>
+              <w:ind w:left="861"/>
+              <w:rPr>
+                <w:rFonts w:ascii="Times New Roman" w:hAnsi="Times New Roman" w:cs="Times New Roman"/>
+                <w:sz w:val="24"/>
+                <w:szCs w:val="24"/>
+              </w:rPr>
+            </w:pPr>
+            <w:r>
+              <w:rPr>
+                <w:rFonts w:ascii="Times New Roman" w:hAnsi="Times New Roman" w:cs="Times New Roman"/>
+                <w:sz w:val="24"/>
+                <w:szCs w:val="24"/>
+              </w:rPr>
+              <w:t xml:space="preserve">This use case allows </w:t>
+            </w:r>
+            <w:r>
+              <w:rPr>
+                <w:rFonts w:ascii="Times New Roman" w:hAnsi="Times New Roman" w:cs="Times New Roman"/>
+                <w:sz w:val="24"/>
+                <w:szCs w:val="24"/>
+              </w:rPr>
+              <w:t>emulator</w:t>
+            </w:r>
+            <w:r>
+              <w:rPr>
+                <w:rFonts w:ascii="Times New Roman" w:hAnsi="Times New Roman" w:cs="Times New Roman"/>
+                <w:sz w:val="24"/>
+                <w:szCs w:val="24"/>
+              </w:rPr>
+              <w:t xml:space="preserve"> to </w:t>
+            </w:r>
+            <w:r>
+              <w:rPr>
+                <w:rFonts w:ascii="Times New Roman" w:hAnsi="Times New Roman" w:cs="Times New Roman"/>
+                <w:sz w:val="24"/>
+                <w:szCs w:val="24"/>
+              </w:rPr>
+              <w:t>configure emulator information</w:t>
+            </w:r>
+          </w:p>
+          <w:p>
+            <w:pPr>
+              <w:spacing w:before="120" w:after="120" w:line="240" w:lineRule="exact"/>
+              <w:ind w:firstLine="72"/>
+              <w:rPr>
+                <w:b/>
+                <w:szCs w:val="24"/>
+              </w:rPr>
+            </w:pPr>
+            <w:r>
+              <w:rPr>
+                <w:b/>
+                <w:szCs w:val="24"/>
+              </w:rPr>
+              <w:t>Goal:</w:t>
+            </w:r>
+          </w:p>
+          <w:p>
+            <w:pPr>
+              <w:pStyle w:val="ListParagraph"/>
+              <w:numPr>
+                <w:ilvl w:val="0"/>
+                <w:numId w:val="6"/>
+              </w:numPr>
+              <w:spacing w:before="120" w:after="120" w:line="240" w:lineRule="exact"/>
+              <w:ind w:left="861"/>
+              <w:rPr>
+                <w:rFonts w:ascii="Times New Roman" w:hAnsi="Times New Roman" w:cs="Times New Roman"/>
+                <w:sz w:val="24"/>
+                <w:szCs w:val="24"/>
+              </w:rPr>
+            </w:pPr>
+            <w:r>
+              <w:rPr>
+                <w:rFonts w:ascii="Times New Roman" w:hAnsi="Times New Roman" w:cs="Times New Roman"/>
+                <w:sz w:val="24"/>
+                <w:szCs w:val="24"/>
+              </w:rPr>
+              <w:t>Emulator is configured with route number and information about the line number.</w:t>
+            </w:r>
+          </w:p>
+          <w:p>
+            <w:pPr>
+              <w:spacing w:before="120" w:after="120" w:line="240" w:lineRule="exact"/>
+              <w:ind w:firstLine="72"/>
+              <w:rPr>
+                <w:szCs w:val="24"/>
+              </w:rPr>
+            </w:pPr>
+            <w:r>
+              <w:rPr>
+                <w:b/>
+                <w:szCs w:val="24"/>
+              </w:rPr>
+              <w:t>Triggers:</w:t>
+            </w:r>
+          </w:p>
+          <w:p>
+            <w:pPr>
+              <w:pStyle w:val="ListParagraph"/>
+              <w:numPr>
+                <w:ilvl w:val="0"/>
+                <w:numId w:val="6"/>
+              </w:numPr>
+              <w:spacing w:before="120" w:after="120" w:line="240" w:lineRule="exact"/>
+              <w:ind w:left="861"/>
+              <w:rPr>
+                <w:rFonts w:ascii="Times New Roman" w:hAnsi="Times New Roman" w:cs="Times New Roman"/>
+                <w:sz w:val="24"/>
+                <w:szCs w:val="24"/>
+              </w:rPr>
+            </w:pPr>
+            <w:r>
+              <w:rPr>
+                <w:rFonts w:ascii="Times New Roman" w:hAnsi="Times New Roman" w:cs="Times New Roman"/>
+                <w:sz w:val="24"/>
+                <w:szCs w:val="24"/>
+              </w:rPr>
+              <w:t xml:space="preserve">Emulator send </w:t>
+            </w:r>
+            <w:r>
+              <w:rPr>
+                <w:rFonts w:ascii="Times New Roman" w:hAnsi="Times New Roman" w:cs="Times New Roman"/>
+                <w:sz w:val="24"/>
+                <w:szCs w:val="24"/>
+              </w:rPr>
+              <w:t>configure settings command</w:t>
+            </w:r>
+          </w:p>
+          <w:p>
+            <w:pPr>
+              <w:spacing w:before="120" w:after="120" w:line="240" w:lineRule="exact"/>
+              <w:ind w:firstLine="72"/>
+              <w:rPr>
+                <w:rFonts w:eastAsiaTheme="minorEastAsia"/>
+                <w:szCs w:val="24"/>
+                <w:lang w:eastAsia="ja-JP"/>
+              </w:rPr>
+            </w:pPr>
+            <w:r>
+              <w:rPr>
+                <w:b/>
+                <w:szCs w:val="24"/>
+              </w:rPr>
+              <w:t>Preconditions:</w:t>
+            </w:r>
+          </w:p>
+          <w:p>
+            <w:pPr>
+              <w:pStyle w:val="ListParagraph"/>
+              <w:numPr>
+                <w:ilvl w:val="0"/>
+                <w:numId w:val="6"/>
+              </w:numPr>
+              <w:spacing w:before="120" w:after="120" w:line="240" w:lineRule="exact"/>
+              <w:ind w:left="861"/>
+              <w:rPr>
+                <w:rFonts w:ascii="Times New Roman" w:hAnsi="Times New Roman" w:cs="Times New Roman"/>
+                <w:sz w:val="24"/>
+                <w:szCs w:val="24"/>
+              </w:rPr>
+            </w:pPr>
+            <w:r>
+              <w:rPr>
+                <w:rFonts w:ascii="Times New Roman" w:hAnsi="Times New Roman" w:cs="Times New Roman"/>
+                <w:sz w:val="24"/>
+                <w:szCs w:val="24"/>
+              </w:rPr>
+              <w:t>N/A</w:t>
+            </w:r>
+          </w:p>
+          <w:p>
+            <w:pPr>
+              <w:spacing w:before="120" w:after="120" w:line="240" w:lineRule="exact"/>
+              <w:ind w:firstLine="72"/>
+              <w:rPr>
+                <w:b/>
+                <w:szCs w:val="24"/>
+              </w:rPr>
+            </w:pPr>
+            <w:r>
+              <w:rPr>
+                <w:b/>
+                <w:szCs w:val="24"/>
+              </w:rPr>
+              <w:t>Post Conditions:</w:t>
+            </w:r>
+          </w:p>
+          <w:p>
+            <w:pPr>
+              <w:pStyle w:val="ListParagraph"/>
+              <w:numPr>
+                <w:ilvl w:val="0"/>
+                <w:numId w:val="6"/>
+              </w:numPr>
+              <w:spacing w:before="120" w:after="120" w:line="240" w:lineRule="exact"/>
+              <w:ind w:left="861"/>
+              <w:rPr>
+                <w:rFonts w:ascii="Times New Roman" w:hAnsi="Times New Roman" w:cs="Times New Roman"/>
+                <w:b/>
+                <w:sz w:val="24"/>
+                <w:szCs w:val="24"/>
+              </w:rPr>
+            </w:pPr>
+            <w:r>
+              <w:rPr>
+                <w:rFonts w:ascii="Times New Roman" w:hAnsi="Times New Roman" w:cs="Times New Roman"/>
+                <w:b/>
+                <w:sz w:val="24"/>
+                <w:szCs w:val="24"/>
+              </w:rPr>
+              <w:t>Success:</w:t>
+            </w:r>
+            <w:r>
+              <w:rPr>
+                <w:rFonts w:ascii="Times New Roman" w:hAnsi="Times New Roman" w:cs="Times New Roman"/>
+                <w:b/>
+                <w:sz w:val="24"/>
+                <w:szCs w:val="24"/>
+              </w:rPr>
+              <w:t xml:space="preserve"> </w:t>
+            </w:r>
+            <w:r>
+              <w:rPr>
+                <w:rFonts w:ascii="Times New Roman" w:hAnsi="Times New Roman" w:cs="Times New Roman"/>
+                <w:sz w:val="24"/>
+                <w:szCs w:val="24"/>
+              </w:rPr>
+              <w:t xml:space="preserve">Emulator displays </w:t>
+            </w:r>
+            <w:r>
+              <w:rPr>
+                <w:rFonts w:ascii="Times New Roman" w:hAnsi="Times New Roman" w:cs="Times New Roman"/>
+                <w:sz w:val="24"/>
+                <w:szCs w:val="24"/>
+              </w:rPr>
+              <w:t>new confi</w:t>
+            </w:r>
+            <w:r>
+              <w:rPr>
+                <w:rFonts w:ascii="Times New Roman" w:hAnsi="Times New Roman" w:cs="Times New Roman"/>
+                <w:sz w:val="24"/>
+                <w:szCs w:val="24"/>
+              </w:rPr>
+              <w:t>guration</w:t>
+            </w:r>
+            <w:r>
+              <w:rPr>
+                <w:rFonts w:ascii="Times New Roman" w:hAnsi="Times New Roman" w:cs="Times New Roman"/>
+                <w:sz w:val="24"/>
+                <w:szCs w:val="24"/>
+              </w:rPr>
+              <w:t xml:space="preserve"> settings</w:t>
+            </w:r>
+            <w:r>
+              <w:rPr>
+                <w:rFonts w:ascii="Times New Roman" w:hAnsi="Times New Roman" w:cs="Times New Roman"/>
+                <w:sz w:val="24"/>
+                <w:szCs w:val="24"/>
+              </w:rPr>
+              <w:t>.</w:t>
+            </w:r>
+          </w:p>
+          <w:p>
+            <w:pPr>
+              <w:pStyle w:val="ListParagraph"/>
+              <w:numPr>
+                <w:ilvl w:val="0"/>
+                <w:numId w:val="6"/>
+              </w:numPr>
+              <w:spacing w:before="120" w:after="120" w:line="240" w:lineRule="exact"/>
+              <w:ind w:left="861"/>
+              <w:rPr>
+                <w:rFonts w:ascii="Times New Roman" w:hAnsi="Times New Roman" w:cs="Times New Roman"/>
+                <w:b/>
+                <w:sz w:val="24"/>
+                <w:szCs w:val="24"/>
+              </w:rPr>
+            </w:pPr>
+            <w:r>
+              <w:rPr>
+                <w:rFonts w:ascii="Times New Roman" w:hAnsi="Times New Roman" w:cs="Times New Roman"/>
+                <w:b/>
+                <w:sz w:val="24"/>
+                <w:szCs w:val="24"/>
+              </w:rPr>
+              <w:t xml:space="preserve">Fail: </w:t>
+            </w:r>
+            <w:r>
+              <w:rPr>
+                <w:rFonts w:ascii="Times New Roman" w:hAnsi="Times New Roman" w:cs="Times New Roman"/>
+                <w:sz w:val="24"/>
+                <w:szCs w:val="24"/>
+              </w:rPr>
+              <w:t>Emulator displays an error message</w:t>
+            </w:r>
+          </w:p>
+          <w:p>
+            <w:pPr>
+              <w:spacing w:before="120" w:after="120" w:line="240" w:lineRule="exact"/>
+              <w:ind w:firstLine="72"/>
+              <w:rPr>
+                <w:b/>
+                <w:szCs w:val="24"/>
+              </w:rPr>
+            </w:pPr>
+            <w:r>
+              <w:rPr>
+                <w:b/>
+                <w:szCs w:val="24"/>
+              </w:rPr>
+              <w:lastRenderedPageBreak/>
+              <w:t>Main Success Scenario:</w:t>
+            </w:r>
+          </w:p>
+          <w:tbl>
+            <w:tblPr>
+              <w:tblW w:w="9247" w:type="dxa"/>
+              <w:tblBorders>
+                <w:top w:val="single" w:sz="4" w:space="0" w:color="auto"/>
+                <w:left w:val="single" w:sz="4" w:space="0" w:color="auto"/>
+                <w:bottom w:val="single" w:sz="4" w:space="0" w:color="auto"/>
+                <w:right w:val="single" w:sz="4" w:space="0" w:color="auto"/>
+                <w:insideH w:val="single" w:sz="4" w:space="0" w:color="auto"/>
+                <w:insideV w:val="single" w:sz="4" w:space="0" w:color="auto"/>
+              </w:tblBorders>
+              <w:tblLayout w:type="fixed"/>
+              <w:tblLook w:val="04A0" w:firstRow="1" w:lastRow="0" w:firstColumn="1" w:lastColumn="0" w:noHBand="0" w:noVBand="1"/>
+            </w:tblPr>
+            <w:tblGrid>
+              <w:gridCol w:w="870"/>
+              <w:gridCol w:w="3661"/>
+              <w:gridCol w:w="4716"/>
+            </w:tblGrid>
+            <w:tr>
+              <w:trPr>
+                <w:trHeight w:hRule="exact" w:val="397"/>
+              </w:trPr>
+              <w:tc>
+                <w:tcPr>
+                  <w:tcW w:w="870" w:type="dxa"/>
+                  <w:shd w:val="clear" w:color="auto" w:fill="F2F2F2" w:themeFill="background1" w:themeFillShade="F2"/>
+                </w:tcPr>
+                <w:p>
+                  <w:pPr>
+                    <w:spacing w:before="120" w:after="120" w:line="240" w:lineRule="exact"/>
+                    <w:ind w:firstLine="72"/>
+                    <w:jc w:val="center"/>
+                    <w:rPr>
+                      <w:szCs w:val="24"/>
+                    </w:rPr>
+                  </w:pPr>
+                  <w:r>
+                    <w:rPr>
+                      <w:szCs w:val="24"/>
+                    </w:rPr>
+                    <w:t>Step</w:t>
+                  </w:r>
+                </w:p>
+              </w:tc>
+              <w:tc>
+                <w:tcPr>
+                  <w:tcW w:w="3661" w:type="dxa"/>
+                  <w:shd w:val="clear" w:color="auto" w:fill="F2F2F2" w:themeFill="background1" w:themeFillShade="F2"/>
+                </w:tcPr>
+                <w:p>
+                  <w:pPr>
+                    <w:spacing w:before="120" w:after="120" w:line="240" w:lineRule="exact"/>
+                    <w:ind w:firstLine="72"/>
+                    <w:jc w:val="center"/>
+                    <w:rPr>
+                      <w:szCs w:val="24"/>
+                    </w:rPr>
+                  </w:pPr>
+                  <w:r>
+                    <w:rPr>
+                      <w:szCs w:val="24"/>
+                    </w:rPr>
+                    <w:t>Actor Action</w:t>
+                  </w:r>
+                </w:p>
+              </w:tc>
+              <w:tc>
+                <w:tcPr>
+                  <w:tcW w:w="4716" w:type="dxa"/>
+                  <w:shd w:val="clear" w:color="auto" w:fill="F2F2F2" w:themeFill="background1" w:themeFillShade="F2"/>
+                </w:tcPr>
+                <w:p>
+                  <w:pPr>
+                    <w:spacing w:before="120" w:after="120" w:line="240" w:lineRule="exact"/>
+                    <w:ind w:left="34" w:firstLine="72"/>
+                    <w:jc w:val="center"/>
+                    <w:rPr>
+                      <w:szCs w:val="24"/>
+                    </w:rPr>
+                  </w:pPr>
+                  <w:r>
+                    <w:rPr>
+                      <w:szCs w:val="24"/>
+                    </w:rPr>
+                    <w:t>System Response</w:t>
+                  </w:r>
+                </w:p>
+              </w:tc>
+            </w:tr>
+            <w:tr>
+              <w:tc>
+                <w:tcPr>
+                  <w:tcW w:w="870" w:type="dxa"/>
+                </w:tcPr>
+                <w:p>
+                  <w:pPr>
+                    <w:spacing w:before="120" w:after="120" w:line="240" w:lineRule="exact"/>
+                    <w:ind w:firstLine="72"/>
+                    <w:jc w:val="center"/>
+                    <w:rPr>
+                      <w:szCs w:val="24"/>
+                    </w:rPr>
+                  </w:pPr>
+                  <w:r>
+                    <w:rPr>
+                      <w:szCs w:val="24"/>
+                    </w:rPr>
+                    <w:t>1</w:t>
+                  </w:r>
+                </w:p>
+              </w:tc>
+              <w:tc>
+                <w:tcPr>
+                  <w:tcW w:w="3661" w:type="dxa"/>
+                </w:tcPr>
+                <w:p>
+                  <w:pPr>
+                    <w:spacing w:before="120" w:after="120" w:line="240" w:lineRule="exact"/>
+                    <w:rPr>
+                      <w:szCs w:val="24"/>
+                    </w:rPr>
+                  </w:pPr>
+                  <w:r>
+                    <w:rPr>
+                      <w:szCs w:val="24"/>
+                    </w:rPr>
+                    <w:t>User</w:t>
+                  </w:r>
+                  <w:r>
+                    <w:rPr>
+                      <w:szCs w:val="24"/>
+                    </w:rPr>
+                    <w:t xml:space="preserve"> </w:t>
+                  </w:r>
+                  <w:r>
+                    <w:rPr>
+                      <w:szCs w:val="24"/>
+                    </w:rPr>
+                    <w:t xml:space="preserve">sends configure settings </w:t>
+                  </w:r>
+                  <w:r>
+                    <w:rPr>
+                      <w:szCs w:val="24"/>
+                    </w:rPr>
+                    <w:t>command</w:t>
+                  </w:r>
+                </w:p>
+                <w:p>
+                  <w:pPr>
+                    <w:spacing w:before="120" w:after="120" w:line="240" w:lineRule="exact"/>
+                    <w:rPr>
+                      <w:szCs w:val="24"/>
+                    </w:rPr>
+                  </w:pPr>
+                </w:p>
+              </w:tc>
+              <w:tc>
+                <w:tcPr>
+                  <w:tcW w:w="4716" w:type="dxa"/>
+                </w:tcPr>
+                <w:p>
+                  <w:pPr>
+                    <w:spacing w:before="120" w:after="120" w:line="240" w:lineRule="exact"/>
+                    <w:rPr>
+                      <w:szCs w:val="24"/>
+                    </w:rPr>
+                  </w:pPr>
+                </w:p>
+                <w:p>
+                  <w:pPr>
+                    <w:spacing w:before="120" w:after="120" w:line="240" w:lineRule="exact"/>
+                    <w:rPr>
+                      <w:szCs w:val="24"/>
+                    </w:rPr>
+                  </w:pPr>
+                </w:p>
+                <w:p>
+                  <w:pPr>
+                    <w:spacing w:before="120" w:after="120" w:line="240" w:lineRule="exact"/>
+                    <w:rPr>
+                      <w:szCs w:val="24"/>
+                    </w:rPr>
+                  </w:pPr>
+                  <w:r>
+                    <w:rPr>
+                      <w:szCs w:val="24"/>
+                    </w:rPr>
+                    <w:t xml:space="preserve">System </w:t>
+                  </w:r>
+                  <w:r>
+                    <w:rPr>
+                      <w:szCs w:val="24"/>
+                    </w:rPr>
+                    <w:t>display configuration</w:t>
+                  </w:r>
+                  <w:r>
+                    <w:rPr>
+                      <w:szCs w:val="24"/>
+                    </w:rPr>
+                    <w:t xml:space="preserve"> settings view with these components</w:t>
+                  </w:r>
+                  <w:r>
+                    <w:rPr>
+                      <w:szCs w:val="24"/>
+                    </w:rPr>
+                    <w:t xml:space="preserve"> </w:t>
+                  </w:r>
+                </w:p>
+                <w:p>
+                  <w:pPr>
+                    <w:spacing w:before="120" w:after="120" w:line="240" w:lineRule="exact"/>
+                    <w:rPr>
+                      <w:szCs w:val="24"/>
+                    </w:rPr>
+                  </w:pPr>
+                  <w:r>
+                    <w:rPr>
+                      <w:szCs w:val="24"/>
+                    </w:rPr>
+                    <w:t>+”Nhập tuyến”: number text input</w:t>
+                  </w:r>
+                </w:p>
+                <w:p>
+                  <w:pPr>
+                    <w:spacing w:before="120" w:after="120" w:line="240" w:lineRule="exact"/>
+                    <w:rPr>
+                      <w:szCs w:val="24"/>
+                    </w:rPr>
+                  </w:pPr>
+                  <w:r>
+                    <w:rPr>
+                      <w:szCs w:val="24"/>
+                    </w:rPr>
+                    <w:t>+Save command</w:t>
+                  </w:r>
+                </w:p>
+              </w:tc>
+            </w:tr>
+            <w:tr>
+              <w:tc>
+                <w:tcPr>
+                  <w:tcW w:w="870" w:type="dxa"/>
+                </w:tcPr>
+                <w:p>
+                  <w:pPr>
+                    <w:spacing w:before="120" w:after="120" w:line="240" w:lineRule="exact"/>
+                    <w:ind w:firstLine="72"/>
+                    <w:jc w:val="center"/>
+                    <w:rPr>
+                      <w:szCs w:val="24"/>
+                    </w:rPr>
+                  </w:pPr>
+                  <w:r>
+                    <w:rPr>
+                      <w:szCs w:val="24"/>
+                    </w:rPr>
+                    <w:t>2</w:t>
+                  </w:r>
+                </w:p>
+              </w:tc>
+              <w:tc>
+                <w:tcPr>
+                  <w:tcW w:w="3661" w:type="dxa"/>
+                </w:tcPr>
+                <w:p>
+                  <w:pPr>
+                    <w:spacing w:before="120" w:after="120" w:line="240" w:lineRule="exact"/>
+                    <w:rPr>
+                      <w:szCs w:val="24"/>
+                    </w:rPr>
+                  </w:pPr>
+                  <w:r>
+                    <w:rPr>
+                      <w:szCs w:val="24"/>
+                    </w:rPr>
+                    <w:t>User</w:t>
+                  </w:r>
+                  <w:r>
+                    <w:rPr>
+                      <w:szCs w:val="24"/>
+                    </w:rPr>
+                    <w:t xml:space="preserve"> inputs the route number then</w:t>
+                  </w:r>
+                  <w:r>
+                    <w:rPr>
+                      <w:szCs w:val="24"/>
+                    </w:rPr>
+                    <w:t xml:space="preserve"> sends save command</w:t>
+                  </w:r>
+                </w:p>
+                <w:p>
+                  <w:pPr>
+                    <w:spacing w:before="120" w:after="120" w:line="240" w:lineRule="exact"/>
+                    <w:rPr>
+                      <w:szCs w:val="24"/>
+                    </w:rPr>
+                  </w:pPr>
+                  <w:r>
+                    <w:rPr>
+                      <w:szCs w:val="24"/>
+                    </w:rPr>
+                    <w:t>[Alternative 1]</w:t>
+                  </w:r>
+                </w:p>
+              </w:tc>
+              <w:tc>
+                <w:tcPr>
+                  <w:tcW w:w="4716" w:type="dxa"/>
+                </w:tcPr>
+                <w:p>
+                  <w:pPr>
+                    <w:spacing w:before="120" w:after="120" w:line="240" w:lineRule="exact"/>
+                    <w:rPr>
+                      <w:szCs w:val="24"/>
+                    </w:rPr>
+                  </w:pPr>
+                </w:p>
+                <w:p>
+                  <w:pPr>
+                    <w:spacing w:before="120" w:after="120" w:line="240" w:lineRule="exact"/>
+                    <w:rPr>
+                      <w:szCs w:val="24"/>
+                    </w:rPr>
+                  </w:pPr>
+                  <w:r>
+                    <w:rPr>
+                      <w:szCs w:val="24"/>
+                    </w:rPr>
+                    <w:t>Sy</w:t>
+                  </w:r>
+                  <w:r>
+                    <w:rPr>
+                      <w:szCs w:val="24"/>
+                    </w:rPr>
+                    <w:t>stem gets information of input route number then saves new configuration to emulator storage.</w:t>
+                  </w:r>
+                </w:p>
+                <w:p>
+                  <w:pPr>
+                    <w:spacing w:before="120" w:after="120" w:line="240" w:lineRule="exact"/>
+                    <w:rPr>
+                      <w:szCs w:val="24"/>
+                    </w:rPr>
+                  </w:pPr>
+                  <w:r>
+                    <w:rPr>
+                      <w:szCs w:val="24"/>
+                    </w:rPr>
+                    <w:t>System update UI with the new configuration.</w:t>
+                  </w:r>
+                </w:p>
+              </w:tc>
+            </w:tr>
+          </w:tbl>
+          <w:p>
+            <w:pPr>
+              <w:spacing w:before="120" w:after="120" w:line="240" w:lineRule="exact"/>
+              <w:rPr>
+                <w:b/>
+                <w:szCs w:val="24"/>
+              </w:rPr>
+            </w:pPr>
+            <w:r>
+              <w:rPr>
+                <w:b/>
+                <w:szCs w:val="24"/>
+              </w:rPr>
+              <w:t>Alternative Scenario:</w:t>
+            </w:r>
+            <w:r>
+              <w:rPr>
+                <w:b/>
+                <w:szCs w:val="24"/>
+              </w:rPr>
+              <w:t xml:space="preserve"> </w:t>
+            </w:r>
+          </w:p>
+          <w:tbl>
+            <w:tblPr>
+              <w:tblW w:w="9247" w:type="dxa"/>
+              <w:tblBorders>
+                <w:top w:val="single" w:sz="4" w:space="0" w:color="auto"/>
+                <w:left w:val="single" w:sz="4" w:space="0" w:color="auto"/>
+                <w:bottom w:val="single" w:sz="4" w:space="0" w:color="auto"/>
+                <w:right w:val="single" w:sz="4" w:space="0" w:color="auto"/>
+                <w:insideH w:val="single" w:sz="4" w:space="0" w:color="auto"/>
+                <w:insideV w:val="single" w:sz="4" w:space="0" w:color="auto"/>
+              </w:tblBorders>
+              <w:tblLayout w:type="fixed"/>
+              <w:tblLook w:val="04A0" w:firstRow="1" w:lastRow="0" w:firstColumn="1" w:lastColumn="0" w:noHBand="0" w:noVBand="1"/>
+            </w:tblPr>
+            <w:tblGrid>
+              <w:gridCol w:w="870"/>
+              <w:gridCol w:w="3661"/>
+              <w:gridCol w:w="4716"/>
+            </w:tblGrid>
+            <w:tr>
+              <w:trPr>
+                <w:trHeight w:hRule="exact" w:val="397"/>
+              </w:trPr>
+              <w:tc>
+                <w:tcPr>
+                  <w:tcW w:w="870" w:type="dxa"/>
+                  <w:shd w:val="clear" w:color="auto" w:fill="F2F2F2" w:themeFill="background1" w:themeFillShade="F2"/>
+                </w:tcPr>
+                <w:p>
+                  <w:pPr>
+                    <w:spacing w:before="120" w:after="120" w:line="240" w:lineRule="exact"/>
+                    <w:ind w:firstLine="72"/>
+                    <w:jc w:val="center"/>
+                    <w:rPr>
+                      <w:szCs w:val="24"/>
+                    </w:rPr>
+                  </w:pPr>
+                  <w:r>
+                    <w:rPr>
+                      <w:szCs w:val="24"/>
+                    </w:rPr>
+                    <w:t>Step</w:t>
+                  </w:r>
+                </w:p>
+              </w:tc>
+              <w:tc>
+                <w:tcPr>
+                  <w:tcW w:w="3661" w:type="dxa"/>
+                  <w:shd w:val="clear" w:color="auto" w:fill="F2F2F2" w:themeFill="background1" w:themeFillShade="F2"/>
+                </w:tcPr>
+                <w:p>
+                  <w:pPr>
+                    <w:spacing w:before="120" w:after="120" w:line="240" w:lineRule="exact"/>
+                    <w:ind w:firstLine="72"/>
+                    <w:jc w:val="center"/>
+                    <w:rPr>
+                      <w:szCs w:val="24"/>
+                    </w:rPr>
+                  </w:pPr>
+                  <w:r>
+                    <w:rPr>
+                      <w:szCs w:val="24"/>
+                    </w:rPr>
+                    <w:t>Actor Action</w:t>
+                  </w:r>
+                </w:p>
+              </w:tc>
+              <w:tc>
+                <w:tcPr>
+                  <w:tcW w:w="4716" w:type="dxa"/>
+                  <w:shd w:val="clear" w:color="auto" w:fill="F2F2F2" w:themeFill="background1" w:themeFillShade="F2"/>
+                </w:tcPr>
+                <w:p>
+                  <w:pPr>
+                    <w:spacing w:before="120" w:after="120" w:line="240" w:lineRule="exact"/>
+                    <w:ind w:left="34" w:firstLine="72"/>
+                    <w:jc w:val="center"/>
+                    <w:rPr>
+                      <w:szCs w:val="24"/>
+                    </w:rPr>
+                  </w:pPr>
+                  <w:r>
+                    <w:rPr>
+                      <w:szCs w:val="24"/>
+                    </w:rPr>
+                    <w:t>System Response</w:t>
+                  </w:r>
+                </w:p>
+              </w:tc>
+            </w:tr>
+            <w:tr>
+              <w:tc>
+                <w:tcPr>
+                  <w:tcW w:w="870" w:type="dxa"/>
+                </w:tcPr>
+                <w:p>
+                  <w:pPr>
+                    <w:spacing w:before="120" w:after="120" w:line="240" w:lineRule="exact"/>
+                    <w:ind w:firstLine="72"/>
+                    <w:jc w:val="center"/>
+                    <w:rPr>
+                      <w:szCs w:val="24"/>
+                    </w:rPr>
+                  </w:pPr>
+                  <w:r>
+                    <w:rPr>
+                      <w:szCs w:val="24"/>
+                    </w:rPr>
+                    <w:t>1</w:t>
+                  </w:r>
+                </w:p>
+              </w:tc>
+              <w:tc>
+                <w:tcPr>
+                  <w:tcW w:w="3661" w:type="dxa"/>
+                </w:tcPr>
+                <w:p>
+                  <w:pPr>
+                    <w:spacing w:before="120" w:after="120" w:line="240" w:lineRule="exact"/>
+                    <w:rPr>
+                      <w:szCs w:val="24"/>
+                    </w:rPr>
+                  </w:pPr>
+                  <w:r>
+                    <w:rPr>
+                      <w:szCs w:val="24"/>
+                    </w:rPr>
+                    <w:t>User inputs wrong route number then sends save command</w:t>
+                  </w:r>
+                </w:p>
+              </w:tc>
+              <w:tc>
+                <w:tcPr>
+                  <w:tcW w:w="4716" w:type="dxa"/>
+                </w:tcPr>
+                <w:p>
+                  <w:pPr>
+                    <w:spacing w:before="120" w:after="120" w:line="240" w:lineRule="exact"/>
+                    <w:rPr>
+                      <w:szCs w:val="24"/>
+                    </w:rPr>
+                  </w:pPr>
+                </w:p>
+                <w:p>
+                  <w:pPr>
+                    <w:spacing w:before="120" w:after="120" w:line="240" w:lineRule="exact"/>
+                    <w:rPr>
+                      <w:szCs w:val="24"/>
+                    </w:rPr>
+                  </w:pPr>
+                </w:p>
+                <w:p>
+                  <w:pPr>
+                    <w:spacing w:before="120" w:after="120" w:line="240" w:lineRule="exact"/>
+                    <w:rPr>
+                      <w:szCs w:val="24"/>
+                    </w:rPr>
+                  </w:pPr>
+                  <w:r>
+                    <w:rPr>
+                      <w:szCs w:val="24"/>
+                    </w:rPr>
+                    <w:t xml:space="preserve">System display </w:t>
+                  </w:r>
+                  <w:r>
+                    <w:rPr>
+                      <w:szCs w:val="24"/>
+                    </w:rPr>
+                    <w:t>an error message along.</w:t>
+                  </w:r>
+                </w:p>
+              </w:tc>
+            </w:tr>
+          </w:tbl>
+          <w:p>
+            <w:pPr>
+              <w:spacing w:before="120" w:after="120" w:line="240" w:lineRule="exact"/>
+              <w:rPr>
+                <w:b/>
+                <w:szCs w:val="24"/>
+              </w:rPr>
+            </w:pPr>
+            <w:r>
+              <w:rPr>
+                <w:b/>
+                <w:szCs w:val="24"/>
+              </w:rPr>
+              <w:t>Exceptions</w:t>
+            </w:r>
+            <w:r>
+              <w:rPr>
+                <w:b/>
+                <w:szCs w:val="24"/>
+              </w:rPr>
+              <w:t>:</w:t>
+            </w:r>
+            <w:r>
+              <w:rPr>
+                <w:b/>
+                <w:szCs w:val="24"/>
+              </w:rPr>
+              <w:t xml:space="preserve"> N/A</w:t>
+            </w:r>
+          </w:p>
+          <w:p>
+            <w:pPr>
+              <w:spacing w:before="120" w:after="120" w:line="240" w:lineRule="exact"/>
+              <w:rPr>
+                <w:szCs w:val="24"/>
+              </w:rPr>
+            </w:pPr>
+            <w:r>
+              <w:rPr>
+                <w:b/>
+                <w:szCs w:val="24"/>
+              </w:rPr>
+              <w:t xml:space="preserve">Relationships: </w:t>
+            </w:r>
+            <w:r>
+              <w:rPr>
+                <w:b/>
+                <w:szCs w:val="24"/>
+              </w:rPr>
+              <w:t>N/A</w:t>
+            </w:r>
+          </w:p>
+          <w:p>
+            <w:pPr>
+              <w:keepNext/>
+              <w:spacing w:before="120" w:after="120" w:line="240" w:lineRule="exact"/>
+              <w:rPr>
+                <w:rFonts w:eastAsiaTheme="minorEastAsia"/>
+                <w:b/>
+                <w:szCs w:val="24"/>
+                <w:lang w:eastAsia="ja-JP"/>
+              </w:rPr>
+            </w:pPr>
+            <w:r>
+              <w:rPr>
+                <w:b/>
+                <w:szCs w:val="24"/>
+              </w:rPr>
+              <w:t xml:space="preserve">Business Rules: </w:t>
+            </w:r>
+          </w:p>
+          <w:p>
+            <w:pPr>
+              <w:pStyle w:val="ListParagraph"/>
+              <w:keepNext/>
+              <w:numPr>
+                <w:ilvl w:val="0"/>
+                <w:numId w:val="7"/>
+              </w:numPr>
+              <w:spacing w:before="120" w:after="120" w:line="240" w:lineRule="exact"/>
+              <w:ind w:left="1242"/>
+              <w:jc w:val="both"/>
+              <w:rPr>
+                <w:rFonts w:ascii="Times New Roman" w:hAnsi="Times New Roman" w:cs="Times New Roman"/>
+                <w:sz w:val="24"/>
+                <w:szCs w:val="24"/>
+              </w:rPr>
+            </w:pPr>
+            <w:r>
+              <w:rPr>
+                <w:rFonts w:ascii="Times New Roman" w:hAnsi="Times New Roman" w:cs="Times New Roman"/>
+                <w:sz w:val="24"/>
+                <w:szCs w:val="24"/>
+              </w:rPr>
+              <w:t>User must use the right format for route number. The format is 0x with x is the actual route number.</w:t>
+            </w:r>
+          </w:p>
+          <w:p>
+            <w:pPr>
+              <w:pStyle w:val="ListParagraph"/>
+              <w:keepNext/>
+              <w:numPr>
+                <w:ilvl w:val="0"/>
+                <w:numId w:val="7"/>
+              </w:numPr>
+              <w:spacing w:before="120" w:after="120" w:line="240" w:lineRule="exact"/>
+              <w:ind w:left="1242"/>
+              <w:jc w:val="both"/>
+              <w:rPr>
+                <w:rFonts w:ascii="Times New Roman" w:hAnsi="Times New Roman" w:cs="Times New Roman"/>
+                <w:sz w:val="24"/>
+                <w:szCs w:val="24"/>
+              </w:rPr>
+            </w:pPr>
+            <w:r>
+              <w:rPr>
+                <w:rFonts w:ascii="Times New Roman" w:hAnsi="Times New Roman" w:cs="Times New Roman"/>
+                <w:sz w:val="24"/>
+                <w:szCs w:val="24"/>
+              </w:rPr>
+              <w:t>Emulator loads previous configuration each time user launch the application.</w:t>
+            </w:r>
+          </w:p>
+        </w:tc>
+      </w:tr>
+    </w:tbl>
+    <w:p/>
     <w:p/>
     <w:sectPr>
       <w:pgSz w:w="12240" w:h="15840"/>
@@ -3771,8 +5477,8 @@
 </file>
 
 <file path=word/numbering.xml><?xml version="1.0" encoding="utf-8"?>
-<w:numbering xmlns:wpc="http://schemas.microsoft.com/office/word/2010/wordprocessingCanvas" xmlns:cx="http://schemas.microsoft.com/office/drawing/2014/chartex" xmlns:cx1="http://schemas.microsoft.com/office/drawing/2015/9/8/chartex" xmlns:cx2="http://schemas.microsoft.com/office/drawing/2015/10/21/chartex" xmlns:mc="http://schemas.openxmlformats.org/markup-compatibility/2006" xmlns:o="urn:schemas-microsoft-com:office:office" xmlns:r="http://schemas.openxmlformats.org/officeDocument/2006/relationships" xmlns:m="http://schemas.openxmlformats.org/officeDocument/2006/math" xmlns:v="urn:schemas-microsoft-com:vml" xmlns:wp14="http://schemas.microsoft.com/office/word/2010/wordprocessingDrawing" xmlns:wp="http://schemas.openxmlformats.org/drawingml/2006/wordprocessingDrawing" xmlns:w10="urn:schemas-microsoft-com:office:word" xmlns:w="http://schemas.openxmlformats.org/wordprocessingml/2006/main" xmlns:w14="http://schemas.microsoft.com/office/word/2010/wordml" xmlns:w15="http://schemas.microsoft.com/office/word/2012/wordml" xmlns:w16se="http://schemas.microsoft.com/office/word/2015/wordml/symex" xmlns:wpg="http://schemas.microsoft.com/office/word/2010/wordprocessingGroup" xmlns:wpi="http://schemas.microsoft.com/office/word/2010/wordprocessingInk" xmlns:wne="http://schemas.microsoft.com/office/word/2006/wordml" xmlns:wps="http://schemas.microsoft.com/office/word/2010/wordprocessingShape" mc:Ignorable="w14 w15 w16se wp14">
-  <w:abstractNum w:abstractNumId="0" w15:restartNumberingAfterBreak="0">
+<w:numbering xmlns:wpc="http://schemas.microsoft.com/office/word/2010/wordprocessingCanvas" xmlns:mc="http://schemas.openxmlformats.org/markup-compatibility/2006" xmlns:o="urn:schemas-microsoft-com:office:office" xmlns:r="http://schemas.openxmlformats.org/officeDocument/2006/relationships" xmlns:m="http://schemas.openxmlformats.org/officeDocument/2006/math" xmlns:v="urn:schemas-microsoft-com:vml" xmlns:wp14="http://schemas.microsoft.com/office/word/2010/wordprocessingDrawing" xmlns:wp="http://schemas.openxmlformats.org/drawingml/2006/wordprocessingDrawing" xmlns:w10="urn:schemas-microsoft-com:office:word" xmlns:w="http://schemas.openxmlformats.org/wordprocessingml/2006/main" xmlns:w14="http://schemas.microsoft.com/office/word/2010/wordml" xmlns:w15="http://schemas.microsoft.com/office/word/2012/wordml" xmlns:wpg="http://schemas.microsoft.com/office/word/2010/wordprocessingGroup" xmlns:wpi="http://schemas.microsoft.com/office/word/2010/wordprocessingInk" xmlns:wne="http://schemas.microsoft.com/office/word/2006/wordml" xmlns:wps="http://schemas.microsoft.com/office/word/2010/wordprocessingShape" mc:Ignorable="w14 w15 wp14">
+  <w:abstractNum w:abstractNumId="0">
     <w:nsid w:val="00835AC4"/>
     <w:multiLevelType w:val="hybridMultilevel"/>
     <w:tmpl w:val="C090C592"/>
@@ -3895,7 +5601,7 @@
       </w:rPr>
     </w:lvl>
   </w:abstractNum>
-  <w:abstractNum w:abstractNumId="1" w15:restartNumberingAfterBreak="0">
+  <w:abstractNum w:abstractNumId="1">
     <w:nsid w:val="03F6323F"/>
     <w:multiLevelType w:val="hybridMultilevel"/>
     <w:tmpl w:val="B4CED8AC"/>
@@ -4009,7 +5715,7 @@
       </w:rPr>
     </w:lvl>
   </w:abstractNum>
-  <w:abstractNum w:abstractNumId="2" w15:restartNumberingAfterBreak="0">
+  <w:abstractNum w:abstractNumId="2">
     <w:nsid w:val="079D498A"/>
     <w:multiLevelType w:val="multilevel"/>
     <w:tmpl w:val="8124A888"/>
@@ -4222,7 +5928,7 @@
       <w:lvlText w:val="%2.%3.%4.%5.%6"/>
       <w:lvlJc w:val="left"/>
       <w:pPr>
-        <w:ind w:left="1152" w:hanging="1152"/>
+        <w:ind w:left="2427" w:hanging="1152"/>
       </w:pPr>
       <w:rPr>
         <w:b w:val="0"/>
@@ -4313,7 +6019,7 @@
       </w:rPr>
     </w:lvl>
   </w:abstractNum>
-  <w:abstractNum w:abstractNumId="3" w15:restartNumberingAfterBreak="0">
+  <w:abstractNum w:abstractNumId="3">
     <w:nsid w:val="15E70193"/>
     <w:multiLevelType w:val="hybridMultilevel"/>
     <w:tmpl w:val="7220D938"/>
@@ -4426,7 +6132,7 @@
       </w:rPr>
     </w:lvl>
   </w:abstractNum>
-  <w:abstractNum w:abstractNumId="4" w15:restartNumberingAfterBreak="0">
+  <w:abstractNum w:abstractNumId="4">
     <w:nsid w:val="38B42215"/>
     <w:multiLevelType w:val="multilevel"/>
     <w:tmpl w:val="4A4A5B5C"/>
@@ -4513,7 +6219,7 @@
       </w:pPr>
     </w:lvl>
   </w:abstractNum>
-  <w:abstractNum w:abstractNumId="5" w15:restartNumberingAfterBreak="0">
+  <w:abstractNum w:abstractNumId="5">
     <w:nsid w:val="438A4CC2"/>
     <w:multiLevelType w:val="hybridMultilevel"/>
     <w:tmpl w:val="ACDCE1B6"/>
@@ -4636,7 +6342,7 @@
       </w:rPr>
     </w:lvl>
   </w:abstractNum>
-  <w:abstractNum w:abstractNumId="6" w15:restartNumberingAfterBreak="0">
+  <w:abstractNum w:abstractNumId="6">
     <w:nsid w:val="50730463"/>
     <w:multiLevelType w:val="hybridMultilevel"/>
     <w:tmpl w:val="861683C4"/>
@@ -4811,7 +6517,7 @@
 </file>
 
 <file path=word/styles.xml><?xml version="1.0" encoding="utf-8"?>
-<w:styles xmlns:mc="http://schemas.openxmlformats.org/markup-compatibility/2006" xmlns:r="http://schemas.openxmlformats.org/officeDocument/2006/relationships" xmlns:w="http://schemas.openxmlformats.org/wordprocessingml/2006/main" xmlns:w14="http://schemas.microsoft.com/office/word/2010/wordml" xmlns:w15="http://schemas.microsoft.com/office/word/2012/wordml" xmlns:w16se="http://schemas.microsoft.com/office/word/2015/wordml/symex" mc:Ignorable="w14 w15 w16se">
+<w:styles xmlns:mc="http://schemas.openxmlformats.org/markup-compatibility/2006" xmlns:r="http://schemas.openxmlformats.org/officeDocument/2006/relationships" xmlns:w="http://schemas.openxmlformats.org/wordprocessingml/2006/main" xmlns:w14="http://schemas.microsoft.com/office/word/2010/wordml" xmlns:w15="http://schemas.microsoft.com/office/word/2012/wordml" mc:Ignorable="w14 w15">
   <w:docDefaults>
     <w:rPrDefault>
       <w:rPr>
@@ -4827,7 +6533,7 @@
       </w:pPr>
     </w:pPrDefault>
   </w:docDefaults>
-  <w:latentStyles w:defLockedState="0" w:defUIPriority="99" w:defSemiHidden="0" w:defUnhideWhenUsed="0" w:defQFormat="0" w:count="373">
+  <w:latentStyles w:defLockedState="0" w:defUIPriority="99" w:defSemiHidden="0" w:defUnhideWhenUsed="0" w:defQFormat="0" w:count="371">
     <w:lsdException w:name="Normal" w:uiPriority="0" w:qFormat="1"/>
     <w:lsdException w:name="heading 1" w:uiPriority="9" w:qFormat="1"/>
     <w:lsdException w:name="heading 2" w:semiHidden="1" w:uiPriority="9" w:unhideWhenUsed="1" w:qFormat="1"/>
@@ -5199,8 +6905,6 @@
     <w:lsdException w:name="List Table 5 Dark Accent 6" w:uiPriority="50"/>
     <w:lsdException w:name="List Table 6 Colorful Accent 6" w:uiPriority="51"/>
     <w:lsdException w:name="List Table 7 Colorful Accent 6" w:uiPriority="52"/>
-    <w:lsdException w:name="Mention" w:semiHidden="1" w:unhideWhenUsed="1"/>
-    <w:lsdException w:name="Smart Hyperlink" w:semiHidden="1" w:unhideWhenUsed="1"/>
   </w:latentStyles>
   <w:style w:type="paragraph" w:default="1" w:styleId="Normal">
     <w:name w:val="Normal"/>
@@ -5989,7 +7693,7 @@
 </file>
 
 <file path=customXml/itemProps1.xml><?xml version="1.0" encoding="utf-8"?>
-<ds:datastoreItem xmlns:ds="http://schemas.openxmlformats.org/officeDocument/2006/customXml" ds:itemID="{48C6F350-BAA0-47BC-9A08-6E79F47F5D28}">
+<ds:datastoreItem xmlns:ds="http://schemas.openxmlformats.org/officeDocument/2006/customXml" ds:itemID="{F40BA87D-24CB-436D-90B0-EC93A94442A1}">
   <ds:schemaRefs>
     <ds:schemaRef ds:uri="http://schemas.openxmlformats.org/officeDocument/2006/bibliography"/>
   </ds:schemaRefs>

</xml_diff>

<commit_message>
Thêm hình use case specs
</commit_message>
<xml_diff>
--- a/Documents/Temp/Duc/Duc-Mobile_Emulator-Usecase_spec_1.1 (4).docx
+++ b/Documents/Temp/Duc/Duc-Mobile_Emulator-Usecase_spec_1.1 (4).docx
@@ -1533,8 +1533,6 @@
               </w:rPr>
               <w:t>Emulator send card ID along with the route number to the server each time the card is tapped.</w:t>
             </w:r>
-            <w:bookmarkStart w:id="4" w:name="_GoBack"/>
-            <w:bookmarkEnd w:id="4"/>
           </w:p>
           <w:p>
             <w:pPr>
@@ -1781,7 +1779,7 @@
       <w:pPr>
         <w:pStyle w:val="Caption"/>
       </w:pPr>
-      <w:bookmarkStart w:id="5" w:name="_Toc448703544"/>
+      <w:bookmarkStart w:id="2" w:name="_Toc448703544"/>
       <w:r>
         <w:lastRenderedPageBreak/>
         <w:t xml:space="preserve">Table </w:t>
@@ -1798,7 +1796,7 @@
       <w:r>
         <w:t xml:space="preserve">&gt; </w:t>
       </w:r>
-      <w:bookmarkEnd w:id="5"/>
+      <w:bookmarkEnd w:id="2"/>
       <w:r>
         <w:t>Verify ticket</w:t>
       </w:r>
@@ -3786,23 +3784,24 @@
       </w:pPr>
       <w:r>
         <w:rPr>
+          <w:rFonts w:eastAsiaTheme="minorEastAsia"/>
           <w:noProof/>
           <w:lang w:eastAsia="ja-JP"/>
         </w:rPr>
         <w:lastRenderedPageBreak/>
         <w:drawing>
-          <wp:anchor distT="0" distB="0" distL="114300" distR="114300" simplePos="0" relativeHeight="251665408" behindDoc="0" locked="0" layoutInCell="1" allowOverlap="1" wp14:anchorId="35F97A41" wp14:editId="3ED3DE4A">
+          <wp:anchor distT="0" distB="0" distL="114300" distR="114300" simplePos="0" relativeHeight="251667456" behindDoc="0" locked="0" layoutInCell="1" allowOverlap="1" wp14:anchorId="40E91F83" wp14:editId="4A6ABA3C">
             <wp:simplePos x="0" y="0"/>
-            <wp:positionH relativeFrom="margin">
-              <wp:posOffset>848167</wp:posOffset>
+            <wp:positionH relativeFrom="column">
+              <wp:posOffset>421419</wp:posOffset>
             </wp:positionH>
             <wp:positionV relativeFrom="paragraph">
-              <wp:posOffset>490827</wp:posOffset>
+              <wp:posOffset>359078</wp:posOffset>
             </wp:positionV>
-            <wp:extent cx="3762375" cy="1638300"/>
+            <wp:extent cx="4413250" cy="1749425"/>
             <wp:effectExtent l="0" t="0" r="0" b="0"/>
             <wp:wrapTopAndBottom/>
-            <wp:docPr id="2" name="Picture 2"/>
+            <wp:docPr id="3" name="Picture 3"/>
             <wp:cNvGraphicFramePr>
               <a:graphicFrameLocks xmlns:a="http://schemas.openxmlformats.org/drawingml/2006/main" noChangeAspect="1"/>
             </wp:cNvGraphicFramePr>
@@ -3810,13 +3809,13 @@
               <a:graphicData uri="http://schemas.openxmlformats.org/drawingml/2006/picture">
                 <pic:pic xmlns:pic="http://schemas.openxmlformats.org/drawingml/2006/picture">
                   <pic:nvPicPr>
-                    <pic:cNvPr id="0" name="Picture 8"/>
+                    <pic:cNvPr id="0" name="Picture 1"/>
                     <pic:cNvPicPr>
                       <a:picLocks noChangeAspect="1" noChangeArrowheads="1"/>
                     </pic:cNvPicPr>
                   </pic:nvPicPr>
                   <pic:blipFill>
-                    <a:blip r:embed="rId7">
+                    <a:blip r:embed="rId8">
                       <a:extLst>
                         <a:ext uri="{28A0092B-C50C-407E-A947-70E740481C1C}">
                           <a14:useLocalDpi xmlns:a14="http://schemas.microsoft.com/office/drawing/2010/main" val="0"/>
@@ -3831,7 +3830,7 @@
                   <pic:spPr bwMode="auto">
                     <a:xfrm>
                       <a:off x="0" y="0"/>
-                      <a:ext cx="3762375" cy="1638300"/>
+                      <a:ext cx="4413250" cy="1749425"/>
                     </a:xfrm>
                     <a:prstGeom prst="rect">
                       <a:avLst/>
@@ -3890,7 +3889,7 @@
         <mc:AlternateContent>
           <mc:Choice Requires="wps">
             <w:drawing>
-              <wp:anchor distT="0" distB="0" distL="114300" distR="114300" simplePos="0" relativeHeight="251666432" behindDoc="0" locked="0" layoutInCell="1" allowOverlap="1" wp14:anchorId="7B041FF9" wp14:editId="684B95C1">
+              <wp:anchor distT="0" distB="0" distL="114300" distR="114300" simplePos="0" relativeHeight="251666432" behindDoc="0" locked="0" layoutInCell="1" allowOverlap="1" wp14:anchorId="73FCEF6A" wp14:editId="4979AD8B">
                 <wp:simplePos x="0" y="0"/>
                 <wp:positionH relativeFrom="margin">
                   <wp:align>center</wp:align>
@@ -3959,8 +3958,10 @@
                               <w:rPr>
                                 <w:noProof/>
                               </w:rPr>
-                              <w:t>Write NFC card</w:t>
+                              <w:t>Configure settings</w:t>
                             </w:r>
+                            <w:bookmarkStart w:id="3" w:name="_GoBack"/>
+                            <w:bookmarkEnd w:id="3"/>
                           </w:p>
                         </w:txbxContent>
                       </wps:txbx>
@@ -3978,7 +3979,11 @@
           </mc:Choice>
           <mc:Fallback>
             <w:pict>
-              <v:shape w14:anchorId="7B041FF9" id="Text Box 1" o:spid="_x0000_s1028" type="#_x0000_t202" style="position:absolute;margin-left:0;margin-top:138.3pt;width:235.5pt;height:23.8pt;z-index:251666432;visibility:visible;mso-wrap-style:square;mso-wrap-distance-left:9pt;mso-wrap-distance-top:0;mso-wrap-distance-right:9pt;mso-wrap-distance-bottom:0;mso-position-horizontal:center;mso-position-horizontal-relative:margin;mso-position-vertical:absolute;mso-position-vertical-relative:text;v-text-anchor:top" o:gfxdata="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" stroked="f">
+              <v:shapetype w14:anchorId="73FCEF6A" id="_x0000_t202" coordsize="21600,21600" o:spt="202" path="m,l,21600r21600,l21600,xe">
+                <v:stroke joinstyle="miter"/>
+                <v:path gradientshapeok="t" o:connecttype="rect"/>
+              </v:shapetype>
+              <v:shape id="Text Box 1" o:spid="_x0000_s1028" type="#_x0000_t202" style="position:absolute;margin-left:0;margin-top:138.3pt;width:235.5pt;height:23.8pt;z-index:251666432;visibility:visible;mso-wrap-style:square;mso-wrap-distance-left:9pt;mso-wrap-distance-top:0;mso-wrap-distance-right:9pt;mso-wrap-distance-bottom:0;mso-position-horizontal:center;mso-position-horizontal-relative:margin;mso-position-vertical:absolute;mso-position-vertical-relative:text;v-text-anchor:top" o:gfxdata="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" stroked="f">
                 <v:textbox style="mso-fit-shape-to-text:t" inset="0,0,0,0">
                   <w:txbxContent>
                     <w:p>
@@ -4007,8 +4012,10 @@
                         <w:rPr>
                           <w:noProof/>
                         </w:rPr>
-                        <w:t>Write NFC card</w:t>
+                        <w:t>Configure settings</w:t>
                       </w:r>
+                      <w:bookmarkStart w:id="4" w:name="_GoBack"/>
+                      <w:bookmarkEnd w:id="4"/>
                     </w:p>
                   </w:txbxContent>
                 </v:textbox>
@@ -4329,13 +4336,7 @@
               <w:rPr>
                 <w:szCs w:val="24"/>
               </w:rPr>
-              <w:t>Octobor 1</w:t>
-            </w:r>
-            <w:r>
-              <w:rPr>
-                <w:szCs w:val="24"/>
-              </w:rPr>
-              <w:t>, 2016</w:t>
+              <w:t>Octobor 1, 2016</w:t>
             </w:r>
           </w:p>
         </w:tc>
@@ -4589,15 +4590,7 @@
                 <w:sz w:val="24"/>
                 <w:szCs w:val="24"/>
               </w:rPr>
-              <w:t xml:space="preserve">Emulator send </w:t>
-            </w:r>
-            <w:r>
-              <w:rPr>
-                <w:rFonts w:ascii="Times New Roman" w:hAnsi="Times New Roman" w:cs="Times New Roman"/>
-                <w:sz w:val="24"/>
-                <w:szCs w:val="24"/>
-              </w:rPr>
-              <w:t>configure settings command</w:t>
+              <w:t>Emulator send configure settings command</w:t>
             </w:r>
           </w:p>
           <w:p>
@@ -4699,15 +4692,7 @@
                 <w:sz w:val="24"/>
                 <w:szCs w:val="24"/>
               </w:rPr>
-              <w:t xml:space="preserve">Emulator displays </w:t>
-            </w:r>
-            <w:r>
-              <w:rPr>
-                <w:rFonts w:ascii="Times New Roman" w:hAnsi="Times New Roman" w:cs="Times New Roman"/>
-                <w:sz w:val="24"/>
-                <w:szCs w:val="24"/>
-              </w:rPr>
-              <w:t>new confi</w:t>
+              <w:t>Emulator displays new confi</w:t>
             </w:r>
             <w:r>
               <w:rPr>
@@ -4723,15 +4708,7 @@
                 <w:sz w:val="24"/>
                 <w:szCs w:val="24"/>
               </w:rPr>
-              <w:t xml:space="preserve"> settings</w:t>
-            </w:r>
-            <w:r>
-              <w:rPr>
-                <w:rFonts w:ascii="Times New Roman" w:hAnsi="Times New Roman" w:cs="Times New Roman"/>
-                <w:sz w:val="24"/>
-                <w:szCs w:val="24"/>
-              </w:rPr>
-              <w:t>.</w:t>
+              <w:t xml:space="preserve"> settings.</w:t>
             </w:r>
           </w:p>
           <w:p>
@@ -5326,13 +5303,7 @@
                     <w:rPr>
                       <w:szCs w:val="24"/>
                     </w:rPr>
-                    <w:t xml:space="preserve">System display </w:t>
-                  </w:r>
-                  <w:r>
-                    <w:rPr>
-                      <w:szCs w:val="24"/>
-                    </w:rPr>
-                    <w:t>an error message along.</w:t>
+                    <w:t>System display an error message along.</w:t>
                   </w:r>
                 </w:p>
               </w:tc>
@@ -7693,7 +7664,7 @@
 </file>
 
 <file path=customXml/itemProps1.xml><?xml version="1.0" encoding="utf-8"?>
-<ds:datastoreItem xmlns:ds="http://schemas.openxmlformats.org/officeDocument/2006/customXml" ds:itemID="{F40BA87D-24CB-436D-90B0-EC93A94442A1}">
+<ds:datastoreItem xmlns:ds="http://schemas.openxmlformats.org/officeDocument/2006/customXml" ds:itemID="{65C81EBB-B5AD-41F3-B744-4CA12B40E7AD}">
   <ds:schemaRefs>
     <ds:schemaRef ds:uri="http://schemas.openxmlformats.org/officeDocument/2006/bibliography"/>
   </ds:schemaRefs>

</xml_diff>